<commit_message>
Actualizar documento de requisitos
</commit_message>
<xml_diff>
--- a/reports/Student #1/RequisitosIndividuales_Student#1.docx
+++ b/reports/Student #1/RequisitosIndividuales_Student#1.docx
@@ -135,6 +135,7 @@
                 <w15:appearance w15:val="hidden"/>
                 <w:text/>
               </w:sdtPr>
+              <w:sdtEndPr/>
               <w:sdtContent>
                 <w:r>
                   <w:rPr>
@@ -223,6 +224,7 @@
                 <w15:appearance w15:val="hidden"/>
                 <w:text/>
               </w:sdtPr>
+              <w:sdtEndPr/>
               <w:sdtContent>
                 <w:r>
                   <w:rPr>
@@ -234,7 +236,13 @@
                   <w:rPr>
                     <w:rFonts w:asciiTheme="majorHAnsi" w:hAnsiTheme="majorHAnsi" w:cstheme="majorHAnsi"/>
                   </w:rPr>
-                  <w:t>-D01</w:t>
+                  <w:t>-D0</w:t>
+                </w:r>
+                <w:r>
+                  <w:rPr>
+                    <w:rFonts w:asciiTheme="majorHAnsi" w:hAnsiTheme="majorHAnsi" w:cstheme="majorHAnsi"/>
+                  </w:rPr>
+                  <w:t>2</w:t>
                 </w:r>
                 <w:r>
                   <w:rPr>
@@ -321,6 +329,7 @@
                 <w15:appearance w15:val="hidden"/>
                 <w:text/>
               </w:sdtPr>
+              <w:sdtEndPr/>
               <w:sdtContent>
                 <w:r>
                   <w:rPr>
@@ -374,6 +383,7 @@
                 <w15:appearance w15:val="hidden"/>
                 <w:text/>
               </w:sdtPr>
+              <w:sdtEndPr/>
               <w:sdtContent>
                 <w:r>
                   <w:rPr>
@@ -428,7 +438,7 @@
               <w:sdtPr>
                 <w:rPr>
                   <w:rFonts w:asciiTheme="majorHAnsi" w:hAnsiTheme="majorHAnsi" w:cstheme="majorHAnsi"/>
-                  <w:lang w:val="es-ES"/>
+                  <w:lang w:val="en-US"/>
                 </w:rPr>
                 <w:tag w:val="Student2"/>
                 <w:id w:val="2044784553"/>
@@ -438,39 +448,40 @@
                 <w15:appearance w15:val="hidden"/>
                 <w:text/>
               </w:sdtPr>
+              <w:sdtEndPr/>
               <w:sdtContent>
                 <w:r>
                   <w:rPr>
                     <w:rFonts w:asciiTheme="majorHAnsi" w:hAnsiTheme="majorHAnsi" w:cstheme="majorHAnsi"/>
-                    <w:lang w:val="es-ES"/>
+                    <w:lang w:val="en-US"/>
                   </w:rPr>
                   <w:t xml:space="preserve"> </w:t>
                 </w:r>
                 <w:r>
                   <w:rPr>
                     <w:rFonts w:asciiTheme="majorHAnsi" w:hAnsiTheme="majorHAnsi" w:cstheme="majorHAnsi"/>
-                    <w:lang w:val="es-ES"/>
+                    <w:lang w:val="en-US"/>
                   </w:rPr>
                   <w:t>Alcaraz Zambrano</w:t>
                 </w:r>
                 <w:r>
                   <w:rPr>
                     <w:rFonts w:asciiTheme="majorHAnsi" w:hAnsiTheme="majorHAnsi" w:cstheme="majorHAnsi"/>
-                    <w:lang w:val="es-ES"/>
+                    <w:lang w:val="en-US"/>
                   </w:rPr>
                   <w:t xml:space="preserve">, </w:t>
                 </w:r>
                 <w:r>
                   <w:rPr>
                     <w:rFonts w:asciiTheme="majorHAnsi" w:hAnsiTheme="majorHAnsi" w:cstheme="majorHAnsi"/>
-                    <w:lang w:val="es-ES"/>
+                    <w:lang w:val="en-US"/>
                   </w:rPr>
                   <w:t>Manuel</w:t>
                 </w:r>
                 <w:r>
                   <w:rPr>
                     <w:rFonts w:asciiTheme="majorHAnsi" w:hAnsiTheme="majorHAnsi" w:cstheme="majorHAnsi"/>
-                    <w:lang w:val="es-ES"/>
+                    <w:lang w:val="en-US"/>
                   </w:rPr>
                   <w:t xml:space="preserve">  </w:t>
                 </w:r>
@@ -519,6 +530,7 @@
                 <w15:appearance w15:val="hidden"/>
                 <w:text/>
               </w:sdtPr>
+              <w:sdtEndPr/>
               <w:sdtContent>
                 <w:r>
                   <w:rPr>
@@ -630,6 +642,7 @@
               <w:sdtPr>
                 <w:rPr>
                   <w:rFonts w:asciiTheme="majorHAnsi" w:hAnsiTheme="majorHAnsi" w:cstheme="majorHAnsi"/>
+                  <w:lang w:val="es-ES"/>
                 </w:rPr>
                 <w:tag w:val="Moment"/>
                 <w:id w:val="-131097587"/>
@@ -639,58 +652,68 @@
                 <w15:appearance w15:val="hidden"/>
                 <w:text/>
               </w:sdtPr>
+              <w:sdtEndPr/>
               <w:sdtContent>
                 <w:r>
                   <w:rPr>
                     <w:rFonts w:asciiTheme="majorHAnsi" w:hAnsiTheme="majorHAnsi" w:cstheme="majorHAnsi"/>
+                    <w:lang w:val="es-ES"/>
                   </w:rPr>
                   <w:t xml:space="preserve"> </w:t>
                 </w:r>
                 <w:r>
                   <w:rPr>
                     <w:rFonts w:asciiTheme="majorHAnsi" w:hAnsiTheme="majorHAnsi" w:cstheme="majorHAnsi"/>
+                    <w:lang w:val="es-ES"/>
                   </w:rPr>
                   <w:t>Sevilla</w:t>
                 </w:r>
                 <w:r>
                   <w:rPr>
                     <w:rFonts w:asciiTheme="majorHAnsi" w:hAnsiTheme="majorHAnsi" w:cstheme="majorHAnsi"/>
+                    <w:lang w:val="es-ES"/>
                   </w:rPr>
                   <w:t>,</w:t>
                 </w:r>
                 <w:r>
                   <w:rPr>
                     <w:rFonts w:asciiTheme="majorHAnsi" w:hAnsiTheme="majorHAnsi" w:cstheme="majorHAnsi"/>
+                    <w:lang w:val="es-ES"/>
                   </w:rPr>
                   <w:t xml:space="preserve"> </w:t>
                 </w:r>
                 <w:r>
                   <w:rPr>
                     <w:rFonts w:asciiTheme="majorHAnsi" w:hAnsiTheme="majorHAnsi" w:cstheme="majorHAnsi"/>
+                    <w:lang w:val="es-ES"/>
                   </w:rPr>
                   <w:t xml:space="preserve">20 de </w:t>
                 </w:r>
                 <w:r>
                   <w:rPr>
                     <w:rFonts w:asciiTheme="majorHAnsi" w:hAnsiTheme="majorHAnsi" w:cstheme="majorHAnsi"/>
+                    <w:lang w:val="es-ES"/>
                   </w:rPr>
                   <w:t xml:space="preserve">febrero </w:t>
                 </w:r>
                 <w:r>
                   <w:rPr>
                     <w:rFonts w:asciiTheme="majorHAnsi" w:hAnsiTheme="majorHAnsi" w:cstheme="majorHAnsi"/>
+                    <w:lang w:val="es-ES"/>
                   </w:rPr>
                   <w:t>de</w:t>
                 </w:r>
                 <w:r>
                   <w:rPr>
                     <w:rFonts w:asciiTheme="majorHAnsi" w:hAnsiTheme="majorHAnsi" w:cstheme="majorHAnsi"/>
+                    <w:lang w:val="es-ES"/>
                   </w:rPr>
                   <w:t xml:space="preserve"> 2025</w:t>
                 </w:r>
                 <w:r>
                   <w:rPr>
                     <w:rFonts w:asciiTheme="majorHAnsi" w:hAnsiTheme="majorHAnsi" w:cstheme="majorHAnsi"/>
+                    <w:lang w:val="es-ES"/>
                   </w:rPr>
                   <w:t xml:space="preserve"> </w:t>
                 </w:r>
@@ -999,6 +1022,7 @@
           <w15:appearance w15:val="hidden"/>
           <w:text/>
         </w:sdtPr>
+        <w:sdtEndPr/>
         <w:sdtContent>
           <w:r>
             <w:t xml:space="preserve"> </w:t>
@@ -1132,6 +1156,7 @@
           <w15:appearance w15:val="hidden"/>
           <w:text/>
         </w:sdtPr>
+        <w:sdtEndPr/>
         <w:sdtContent>
           <w:r>
             <w:t xml:space="preserve"> </w:t>
@@ -1463,9 +1488,16 @@
           <w15:appearance w15:val="hidden"/>
           <w:text/>
         </w:sdtPr>
+        <w:sdtEndPr/>
         <w:sdtContent>
           <w:r>
-            <w:t xml:space="preserve">    </w:t>
+            <w:t xml:space="preserve"> </w:t>
+          </w:r>
+          <w:r>
+            <w:t>X</w:t>
+          </w:r>
+          <w:r>
+            <w:t xml:space="preserve"> </w:t>
           </w:r>
         </w:sdtContent>
       </w:sdt>
@@ -1860,9 +1892,16 @@
           <w15:appearance w15:val="hidden"/>
           <w:text/>
         </w:sdtPr>
+        <w:sdtEndPr/>
         <w:sdtContent>
           <w:r>
-            <w:t xml:space="preserve">    </w:t>
+            <w:t xml:space="preserve"> </w:t>
+          </w:r>
+          <w:r>
+            <w:t>X</w:t>
+          </w:r>
+          <w:r>
+            <w:t xml:space="preserve"> </w:t>
           </w:r>
         </w:sdtContent>
       </w:sdt>
@@ -2274,9 +2313,16 @@
           <w15:appearance w15:val="hidden"/>
           <w:text/>
         </w:sdtPr>
+        <w:sdtEndPr/>
         <w:sdtContent>
           <w:r>
-            <w:t xml:space="preserve">    </w:t>
+            <w:t xml:space="preserve"> </w:t>
+          </w:r>
+          <w:r>
+            <w:t>X</w:t>
+          </w:r>
+          <w:r>
+            <w:t xml:space="preserve"> </w:t>
           </w:r>
         </w:sdtContent>
       </w:sdt>
@@ -2590,9 +2636,16 @@
           <w15:appearance w15:val="hidden"/>
           <w:text/>
         </w:sdtPr>
+        <w:sdtEndPr/>
         <w:sdtContent>
           <w:r>
-            <w:t xml:space="preserve">    </w:t>
+            <w:t xml:space="preserve"> </w:t>
+          </w:r>
+          <w:r>
+            <w:t>X</w:t>
+          </w:r>
+          <w:r>
+            <w:t xml:space="preserve"> </w:t>
           </w:r>
         </w:sdtContent>
       </w:sdt>
@@ -2656,9 +2709,16 @@
           <w15:appearance w15:val="hidden"/>
           <w:text/>
         </w:sdtPr>
+        <w:sdtEndPr/>
         <w:sdtContent>
           <w:r>
-            <w:t xml:space="preserve">    </w:t>
+            <w:t xml:space="preserve"> </w:t>
+          </w:r>
+          <w:r>
+            <w:t>X</w:t>
+          </w:r>
+          <w:r>
+            <w:t xml:space="preserve"> </w:t>
           </w:r>
         </w:sdtContent>
       </w:sdt>
@@ -2676,6 +2736,7 @@
           <w15:appearance w15:val="hidden"/>
           <w:text/>
         </w:sdtPr>
+        <w:sdtEndPr/>
         <w:sdtContent>
           <w:r>
             <w:t xml:space="preserve">      </w:t>
@@ -2925,6 +2986,7 @@
           <w15:appearance w15:val="hidden"/>
           <w:text/>
         </w:sdtPr>
+        <w:sdtEndPr/>
         <w:sdtContent>
           <w:r>
             <w:t xml:space="preserve">    </w:t>
@@ -3070,6 +3132,7 @@
           <w15:appearance w15:val="hidden"/>
           <w:text/>
         </w:sdtPr>
+        <w:sdtEndPr/>
         <w:sdtContent>
           <w:r>
             <w:t xml:space="preserve">    </w:t>
@@ -3199,6 +3262,7 @@
           <w15:appearance w15:val="hidden"/>
           <w:text/>
         </w:sdtPr>
+        <w:sdtEndPr/>
         <w:sdtContent>
           <w:r>
             <w:t xml:space="preserve">    </w:t>
@@ -3300,6 +3364,7 @@
           <w15:appearance w15:val="hidden"/>
           <w:text/>
         </w:sdtPr>
+        <w:sdtEndPr/>
         <w:sdtContent>
           <w:r>
             <w:t xml:space="preserve">    </w:t>
@@ -3444,6 +3509,7 @@
           <w15:appearance w15:val="hidden"/>
           <w:text/>
         </w:sdtPr>
+        <w:sdtEndPr/>
         <w:sdtContent>
           <w:r>
             <w:t xml:space="preserve">    </w:t>
@@ -3516,6 +3582,7 @@
           <w15:appearance w15:val="hidden"/>
           <w:text/>
         </w:sdtPr>
+        <w:sdtEndPr/>
         <w:sdtContent>
           <w:r>
             <w:t xml:space="preserve">    </w:t>
@@ -3553,6 +3620,7 @@
           <w15:appearance w15:val="hidden"/>
           <w:text/>
         </w:sdtPr>
+        <w:sdtEndPr/>
         <w:sdtContent>
           <w:r>
             <w:t xml:space="preserve">    </w:t>
@@ -4079,6 +4147,7 @@
           <w15:appearance w15:val="hidden"/>
           <w:text/>
         </w:sdtPr>
+        <w:sdtEndPr/>
         <w:sdtContent>
           <w:r>
             <w:t xml:space="preserve">    </w:t>
@@ -4251,6 +4320,7 @@
           <w15:appearance w15:val="hidden"/>
           <w:text/>
         </w:sdtPr>
+        <w:sdtEndPr/>
         <w:sdtContent>
           <w:r>
             <w:t xml:space="preserve">    </w:t>
@@ -4423,6 +4493,7 @@
           <w15:appearance w15:val="hidden"/>
           <w:text/>
         </w:sdtPr>
+        <w:sdtEndPr/>
         <w:sdtContent>
           <w:r>
             <w:t xml:space="preserve">    </w:t>
@@ -4516,6 +4587,7 @@
           <w15:appearance w15:val="hidden"/>
           <w:text/>
         </w:sdtPr>
+        <w:sdtEndPr/>
         <w:sdtContent>
           <w:r>
             <w:t xml:space="preserve">    </w:t>
@@ -4606,6 +4678,7 @@
           <w15:appearance w15:val="hidden"/>
           <w:text/>
         </w:sdtPr>
+        <w:sdtEndPr/>
         <w:sdtContent>
           <w:r>
             <w:t xml:space="preserve">    </w:t>
@@ -4697,6 +4770,7 @@
           <w15:appearance w15:val="hidden"/>
           <w:text/>
         </w:sdtPr>
+        <w:sdtEndPr/>
         <w:sdtContent>
           <w:r>
             <w:t xml:space="preserve">    </w:t>
@@ -4851,6 +4925,7 @@
           <w15:appearance w15:val="hidden"/>
           <w:text/>
         </w:sdtPr>
+        <w:sdtEndPr/>
         <w:sdtContent>
           <w:r>
             <w:t xml:space="preserve">    </w:t>
@@ -5065,6 +5140,7 @@
           <w15:appearance w15:val="hidden"/>
           <w:text/>
         </w:sdtPr>
+        <w:sdtEndPr/>
         <w:sdtContent>
           <w:r>
             <w:t xml:space="preserve">    </w:t>
@@ -5122,6 +5198,7 @@
           <w15:appearance w15:val="hidden"/>
           <w:text/>
         </w:sdtPr>
+        <w:sdtEndPr/>
         <w:sdtContent>
           <w:r>
             <w:t xml:space="preserve">    </w:t>
@@ -5393,6 +5470,7 @@
           <w15:appearance w15:val="hidden"/>
           <w:text/>
         </w:sdtPr>
+        <w:sdtEndPr/>
         <w:sdtContent>
           <w:r>
             <w:t xml:space="preserve">    </w:t>
@@ -5445,6 +5523,7 @@
           <w15:appearance w15:val="hidden"/>
           <w:text/>
         </w:sdtPr>
+        <w:sdtEndPr/>
         <w:sdtContent>
           <w:r>
             <w:t xml:space="preserve">    </w:t>
@@ -5660,6 +5739,7 @@
           <w15:appearance w15:val="hidden"/>
           <w:text/>
         </w:sdtPr>
+        <w:sdtEndPr/>
         <w:sdtContent>
           <w:r>
             <w:t xml:space="preserve">    </w:t>
@@ -5683,6 +5763,7 @@
           <w15:appearance w15:val="hidden"/>
           <w:text/>
         </w:sdtPr>
+        <w:sdtEndPr/>
         <w:sdtContent>
           <w:r>
             <w:rPr>
@@ -5844,6 +5925,7 @@
           <w15:appearance w15:val="hidden"/>
           <w:text/>
         </w:sdtPr>
+        <w:sdtEndPr/>
         <w:sdtContent>
           <w:r>
             <w:t xml:space="preserve">    </w:t>
@@ -5896,6 +5978,7 @@
           <w15:appearance w15:val="hidden"/>
           <w:text/>
         </w:sdtPr>
+        <w:sdtEndPr/>
         <w:sdtContent>
           <w:r>
             <w:t xml:space="preserve">    </w:t>
@@ -6087,6 +6170,7 @@
           <w15:appearance w15:val="hidden"/>
           <w:text/>
         </w:sdtPr>
+        <w:sdtEndPr/>
         <w:sdtContent>
           <w:r>
             <w:t xml:space="preserve">    </w:t>
@@ -6169,6 +6253,7 @@
           <w15:appearance w15:val="hidden"/>
           <w:text/>
         </w:sdtPr>
+        <w:sdtEndPr/>
         <w:sdtContent>
           <w:r>
             <w:t xml:space="preserve">    </w:t>
@@ -6289,6 +6374,7 @@
           <w15:appearance w15:val="hidden"/>
           <w:text/>
         </w:sdtPr>
+        <w:sdtEndPr/>
         <w:sdtContent>
           <w:r>
             <w:t xml:space="preserve">    </w:t>
@@ -6335,6 +6421,7 @@
           <w15:appearance w15:val="hidden"/>
           <w:text/>
         </w:sdtPr>
+        <w:sdtEndPr/>
         <w:sdtContent>
           <w:r>
             <w:t xml:space="preserve">    </w:t>
@@ -6543,6 +6630,7 @@
           <w15:appearance w15:val="hidden"/>
           <w:text/>
         </w:sdtPr>
+        <w:sdtEndPr/>
         <w:sdtContent>
           <w:r>
             <w:t xml:space="preserve">    </w:t>
@@ -6594,6 +6682,7 @@
           <w15:appearance w15:val="hidden"/>
           <w:text/>
         </w:sdtPr>
+        <w:sdtEndPr/>
         <w:sdtContent>
           <w:r>
             <w:t xml:space="preserve">    </w:t>
@@ -6640,6 +6729,7 @@
           <w15:appearance w15:val="hidden"/>
           <w:text/>
         </w:sdtPr>
+        <w:sdtEndPr/>
         <w:sdtContent>
           <w:r>
             <w:t xml:space="preserve">    </w:t>
@@ -10311,6 +10401,7 @@
     <w:rsid w:val="0013644E"/>
     <w:rsid w:val="001773D9"/>
     <w:rsid w:val="001942D6"/>
+    <w:rsid w:val="0022667D"/>
     <w:rsid w:val="002707DD"/>
     <w:rsid w:val="00374B2C"/>
     <w:rsid w:val="003803AE"/>
@@ -10324,9 +10415,11 @@
     <w:rsid w:val="005A3CD1"/>
     <w:rsid w:val="005A6FDE"/>
     <w:rsid w:val="005C7809"/>
+    <w:rsid w:val="005D054A"/>
     <w:rsid w:val="005F0460"/>
     <w:rsid w:val="00674795"/>
     <w:rsid w:val="00676B38"/>
+    <w:rsid w:val="006B23EA"/>
     <w:rsid w:val="007056D5"/>
     <w:rsid w:val="007079BA"/>
     <w:rsid w:val="007465A2"/>
@@ -10340,6 +10433,7 @@
     <w:rsid w:val="00A21CB3"/>
     <w:rsid w:val="00A222AC"/>
     <w:rsid w:val="00A47EDD"/>
+    <w:rsid w:val="00AB6AC5"/>
     <w:rsid w:val="00AD2A82"/>
     <w:rsid w:val="00AD7444"/>
     <w:rsid w:val="00AE0F65"/>
@@ -10359,6 +10453,7 @@
     <w:rsid w:val="00E64FA8"/>
     <w:rsid w:val="00F22BBC"/>
     <w:rsid w:val="00F972FE"/>
+    <w:rsid w:val="00FD3F64"/>
   </w:rsids>
   <m:mathPr>
     <m:mathFont m:val="Cambria Math"/>

</xml_diff>